<commit_message>
First draft of concept overview complete.
Signed-off-by: Jesse Bugden <jesse@adelaidetech.com.au>
</commit_message>
<xml_diff>
--- a/Concept Overview.docx
+++ b/Concept Overview.docx
@@ -40,6 +40,12 @@
         <w:rPr>
           <w:rStyle w:val="SubtleEmphasis"/>
         </w:rPr>
+        <w:t>/curated</w:t>
+      </w:r>
+      <w:r>
+        <w:rPr>
+          <w:rStyle w:val="SubtleEmphasis"/>
+        </w:rPr>
         <w:t>, free-text</w:t>
       </w:r>
       <w:r>
@@ -81,15 +87,7 @@
     </w:p>
     <w:p>
       <w:r>
-        <w:t xml:space="preserve">Free text indexing allows long form documents to be searched quickly using free text search. By following links from location data sources </w:t>
-      </w:r>
-      <w:proofErr w:type="spellStart"/>
-      <w:r>
-        <w:t>SearchMy.Space</w:t>
-      </w:r>
-      <w:proofErr w:type="spellEnd"/>
-      <w:r>
-        <w:t xml:space="preserve"> will allow users to find location based data that interests them. Filtering options based on attributes of the data will be available, but the free text search will extend the usefulness beyond existing filter based solutions and simplify the basic use case.</w:t>
+        <w:t>Free text indexing allows long form documents to be searched quickly using free text search. By following links from location data sources SearchMy.Space will allow users to find location based data that interests them. Filtering options based on attributes of the data will be available, but the free text search will extend the usefulness beyond existing filter based solutions and simplify the basic use case.</w:t>
       </w:r>
     </w:p>
     <w:p>
@@ -103,6 +101,11 @@
       </w:r>
     </w:p>
     <w:p>
+      <w:r>
+        <w:t>Long term this aims to be a platform that can be configured with a set of data sources around a theme to provide a targeted portal for particular use cases/locations.</w:t>
+      </w:r>
+    </w:p>
+    <w:p>
       <w:pPr>
         <w:pStyle w:val="Heading1"/>
       </w:pPr>
@@ -153,15 +156,7 @@
         </w:numPr>
       </w:pPr>
       <w:r>
-        <w:t xml:space="preserve">Potential users can visit </w:t>
-      </w:r>
-      <w:proofErr w:type="spellStart"/>
-      <w:r>
-        <w:t>SearchMy.Space</w:t>
-      </w:r>
-      <w:proofErr w:type="spellEnd"/>
-      <w:r>
-        <w:t>. They will be presented with a single search box and a location selector. Optionally they can click on advanced search to go straight to step 3 with no results where they can refine their search before executing it.</w:t>
+        <w:t>Potential users can visit SearchMy.Space. They will be presented with a single search box and a location selector. Optionally they can click on advanced search to go straight to step 3 with no results where they can refine their search before executing it.</w:t>
       </w:r>
     </w:p>
     <w:p>
@@ -202,6 +197,9 @@
       <w:r>
         <w:t>by selecting from metadata associated with items or by selecting data sources.</w:t>
       </w:r>
+      <w:r>
+        <w:t xml:space="preserve"> This would include date range filtering for event based items.</w:t>
+      </w:r>
     </w:p>
     <w:p>
       <w:pPr>
@@ -260,6 +258,7 @@
         </w:numPr>
       </w:pPr>
       <w:r>
+        <w:lastRenderedPageBreak/>
         <w:t>Relevant traffic data for that area</w:t>
       </w:r>
     </w:p>
@@ -296,15 +295,7 @@
         </w:numPr>
       </w:pPr>
       <w:r>
-        <w:t>Nearby facilities (</w:t>
-      </w:r>
-      <w:proofErr w:type="spellStart"/>
-      <w:r>
-        <w:t>eg</w:t>
-      </w:r>
-      <w:proofErr w:type="spellEnd"/>
-      <w:r>
-        <w:t xml:space="preserve"> public toilets, BBQ’s or parks)</w:t>
+        <w:t>Nearby facilities (eg public toilets, BBQ’s or parks)</w:t>
       </w:r>
     </w:p>
     <w:p>
@@ -316,7 +307,6 @@
         </w:numPr>
       </w:pPr>
       <w:r>
-        <w:lastRenderedPageBreak/>
         <w:t>Similar items in that area</w:t>
       </w:r>
     </w:p>
@@ -354,44 +344,12 @@
     </w:p>
     <w:p>
       <w:r>
-        <w:t xml:space="preserve">Users would be able to find events or points of interest based on keywords that might not exist in the published metadata, but which are relevant based on the linked page about that entry. For example, the </w:t>
-      </w:r>
-      <w:proofErr w:type="spellStart"/>
-      <w:r>
-        <w:t>Glenelg</w:t>
-      </w:r>
-      <w:proofErr w:type="spellEnd"/>
-      <w:r>
-        <w:t xml:space="preserve"> Jetty page linked from the Jetties data set has a back story relating to the area’s history. </w:t>
-      </w:r>
-    </w:p>
-    <w:p>
-      <w:r>
-        <w:t xml:space="preserve">In </w:t>
-      </w:r>
-      <w:proofErr w:type="spellStart"/>
-      <w:r>
-        <w:t>SearchMy.Space</w:t>
-      </w:r>
-      <w:proofErr w:type="spellEnd"/>
-      <w:r>
-        <w:t xml:space="preserve">, a user could find </w:t>
-      </w:r>
-      <w:proofErr w:type="spellStart"/>
-      <w:r>
-        <w:t>Glenelg</w:t>
-      </w:r>
-      <w:proofErr w:type="spellEnd"/>
-      <w:r>
-        <w:t xml:space="preserve"> Jetty with a search for ‘aquarium’ near </w:t>
-      </w:r>
-      <w:proofErr w:type="spellStart"/>
-      <w:r>
-        <w:t>Glenelg</w:t>
-      </w:r>
-      <w:proofErr w:type="spellEnd"/>
-      <w:r>
-        <w:t>. They could then read about the history of the jetty which includes information about the aquarium which was demolished in 1929. The detailed result page would tell inform them about the weather and traffic for the area and the nearby facilities and events.</w:t>
+        <w:t xml:space="preserve">Users would be able to find events or points of interest based on keywords that might not exist in the published metadata, but which are relevant based on the linked page about that entry. For example, the Glenelg Jetty page linked from the Jetties data set has a back story relating to the area’s history. </w:t>
+      </w:r>
+    </w:p>
+    <w:p>
+      <w:r>
+        <w:t>In SearchMy.Space, a user could find Glenelg Jetty with a search for ‘aquarium’ near Glenelg. They could then read about the history of the jetty which includes information about the aquarium which was demolished in 1929. The detailed result page would tell inform them about the weather and traffic for the area and the nearby facilities and events.</w:t>
       </w:r>
     </w:p>
     <w:p>
@@ -409,6 +367,14 @@
       </w:r>
     </w:p>
     <w:p>
+      <w:r>
+        <w:t xml:space="preserve">Another interesting source of data is </w:t>
+      </w:r>
+      <w:r>
+        <w:t>southaustralia.com. The search interface uses a GET method so it is feasible to scrape data from the site and mash it up with other aggregated data on SearchMy.Space. In this way, users could find events listed here and find relevant information about other things happening in the same area.</w:t>
+      </w:r>
+    </w:p>
+    <w:p>
       <w:pPr>
         <w:pStyle w:val="Heading2"/>
       </w:pPr>
@@ -424,6 +390,15 @@
     <w:p>
       <w:r>
         <w:t xml:space="preserve">Businesses looking for opportunities could identify them using this search tool – for example a </w:t>
+      </w:r>
+      <w:r>
+        <w:t xml:space="preserve">business that </w:t>
+      </w:r>
+      <w:r>
+        <w:t>provides security, catering, transport etc might use the tool to look for events some time in the future</w:t>
+      </w:r>
+      <w:r>
+        <w:t>. These events represent opportunities for the right businesses if they can easily identify them.</w:t>
       </w:r>
       <w:bookmarkStart w:id="0" w:name="_GoBack"/>
       <w:bookmarkEnd w:id="0"/>

</xml_diff>

<commit_message>
Added in a bit more about the free text search as a differentiator.
Signed-off-by: Jesse Bugden <jesse@adelaidetech.com.au>
</commit_message>
<xml_diff>
--- a/Concept Overview.docx
+++ b/Concept Overview.docx
@@ -87,7 +87,15 @@
     </w:p>
     <w:p>
       <w:r>
-        <w:t>Free text indexing allows long form documents to be searched quickly using free text search. By following links from location data sources SearchMy.Space will allow users to find location based data that interests them. Filtering options based on attributes of the data will be available, but the free text search will extend the usefulness beyond existing filter based solutions and simplify the basic use case.</w:t>
+        <w:t xml:space="preserve">Free text indexing allows long form documents to be searched quickly using free text search. By following links from location data sources </w:t>
+      </w:r>
+      <w:proofErr w:type="spellStart"/>
+      <w:r>
+        <w:t>SearchMy.Space</w:t>
+      </w:r>
+      <w:proofErr w:type="spellEnd"/>
+      <w:r>
+        <w:t xml:space="preserve"> will allow users to find location based data that interests them. Filtering options based on attributes of the data will be available, but the free text search will extend the usefulness beyond existing filter based solutions and simplify the basic use case.</w:t>
       </w:r>
     </w:p>
     <w:p>
@@ -102,7 +110,15 @@
     </w:p>
     <w:p>
       <w:r>
-        <w:t>Long term this aims to be a platform that can be configured with a set of data sources around a theme to provide a targeted portal for particular use cases/locations.</w:t>
+        <w:t xml:space="preserve">Long term this aims to be a platform that can be configured with a set of data sources around a theme to provide a targeted portal for </w:t>
+      </w:r>
+      <w:proofErr w:type="gramStart"/>
+      <w:r>
+        <w:t>particular use</w:t>
+      </w:r>
+      <w:proofErr w:type="gramEnd"/>
+      <w:r>
+        <w:t xml:space="preserve"> cases/locations.</w:t>
       </w:r>
     </w:p>
     <w:p>
@@ -117,6 +133,13 @@
       <w:r>
         <w:t>The proof of concept will centre around aggregating the data, indexing the linked full-text data and providing text-based results for relevant items.</w:t>
       </w:r>
+    </w:p>
+    <w:p>
+      <w:r>
+        <w:t>This focusses on the main differentiator of the free text search approach to event/POI discovery. Existing solutions rely entirely on structured data driving filtering options. This solution simplifies the discovery by allowing a simple search term as a starting point. It also extends the usefulness of the data by searching free text and linked long form data about events and points of interest.</w:t>
+      </w:r>
+      <w:bookmarkStart w:id="0" w:name="_GoBack"/>
+      <w:bookmarkEnd w:id="0"/>
     </w:p>
     <w:p>
       <w:pPr>
@@ -156,7 +179,15 @@
         </w:numPr>
       </w:pPr>
       <w:r>
-        <w:t>Potential users can visit SearchMy.Space. They will be presented with a single search box and a location selector. Optionally they can click on advanced search to go straight to step 3 with no results where they can refine their search before executing it.</w:t>
+        <w:t xml:space="preserve">Potential users can visit </w:t>
+      </w:r>
+      <w:proofErr w:type="spellStart"/>
+      <w:r>
+        <w:t>SearchMy.Space</w:t>
+      </w:r>
+      <w:proofErr w:type="spellEnd"/>
+      <w:r>
+        <w:t>. They will be presented with a single search box and a location selector. Optionally they can click on advanced search to go straight to step 3 with no results where they can refine their search before executing it.</w:t>
       </w:r>
     </w:p>
     <w:p>
@@ -234,6 +265,7 @@
         </w:numPr>
       </w:pPr>
       <w:r>
+        <w:lastRenderedPageBreak/>
         <w:t>Once they click on search result they’ll go to a detailed result page. Summary information about the item will be displayed, including a snippet of the text which matched the search term.</w:t>
       </w:r>
     </w:p>
@@ -258,7 +290,6 @@
         </w:numPr>
       </w:pPr>
       <w:r>
-        <w:lastRenderedPageBreak/>
         <w:t>Relevant traffic data for that area</w:t>
       </w:r>
     </w:p>
@@ -295,7 +326,15 @@
         </w:numPr>
       </w:pPr>
       <w:r>
-        <w:t>Nearby facilities (eg public toilets, BBQ’s or parks)</w:t>
+        <w:t>Nearby facilities (</w:t>
+      </w:r>
+      <w:proofErr w:type="spellStart"/>
+      <w:r>
+        <w:t>eg</w:t>
+      </w:r>
+      <w:proofErr w:type="spellEnd"/>
+      <w:r>
+        <w:t xml:space="preserve"> public toilets, BBQ’s or parks)</w:t>
       </w:r>
     </w:p>
     <w:p>
@@ -344,12 +383,44 @@
     </w:p>
     <w:p>
       <w:r>
-        <w:t xml:space="preserve">Users would be able to find events or points of interest based on keywords that might not exist in the published metadata, but which are relevant based on the linked page about that entry. For example, the Glenelg Jetty page linked from the Jetties data set has a back story relating to the area’s history. </w:t>
-      </w:r>
-    </w:p>
-    <w:p>
-      <w:r>
-        <w:t>In SearchMy.Space, a user could find Glenelg Jetty with a search for ‘aquarium’ near Glenelg. They could then read about the history of the jetty which includes information about the aquarium which was demolished in 1929. The detailed result page would tell inform them about the weather and traffic for the area and the nearby facilities and events.</w:t>
+        <w:t xml:space="preserve">Users would be able to find events or points of interest based on keywords that might not exist in the published metadata, but which are relevant based on the linked page about that entry. For example, the </w:t>
+      </w:r>
+      <w:proofErr w:type="spellStart"/>
+      <w:r>
+        <w:t>Glenelg</w:t>
+      </w:r>
+      <w:proofErr w:type="spellEnd"/>
+      <w:r>
+        <w:t xml:space="preserve"> Jetty page linked from the Jetties data set has a back story relating to the area’s history. </w:t>
+      </w:r>
+    </w:p>
+    <w:p>
+      <w:r>
+        <w:t xml:space="preserve">In </w:t>
+      </w:r>
+      <w:proofErr w:type="spellStart"/>
+      <w:r>
+        <w:t>SearchMy.Space</w:t>
+      </w:r>
+      <w:proofErr w:type="spellEnd"/>
+      <w:r>
+        <w:t xml:space="preserve">, a user could find </w:t>
+      </w:r>
+      <w:proofErr w:type="spellStart"/>
+      <w:r>
+        <w:t>Glenelg</w:t>
+      </w:r>
+      <w:proofErr w:type="spellEnd"/>
+      <w:r>
+        <w:t xml:space="preserve"> Jetty with a search for ‘aquarium’ near </w:t>
+      </w:r>
+      <w:proofErr w:type="spellStart"/>
+      <w:r>
+        <w:t>Glenelg</w:t>
+      </w:r>
+      <w:proofErr w:type="spellEnd"/>
+      <w:r>
+        <w:t>. They could then read about the history of the jetty which includes information about the aquarium which was demolished in 1929. The detailed result page would tell inform them about the weather and traffic for the area and the nearby facilities and events.</w:t>
       </w:r>
     </w:p>
     <w:p>
@@ -371,7 +442,15 @@
         <w:t xml:space="preserve">Another interesting source of data is </w:t>
       </w:r>
       <w:r>
-        <w:t>southaustralia.com. The search interface uses a GET method so it is feasible to scrape data from the site and mash it up with other aggregated data on SearchMy.Space. In this way, users could find events listed here and find relevant information about other things happening in the same area.</w:t>
+        <w:t xml:space="preserve">southaustralia.com. The search interface uses a GET method so it is feasible to scrape data from the site and mash it up with other aggregated data on </w:t>
+      </w:r>
+      <w:proofErr w:type="spellStart"/>
+      <w:r>
+        <w:t>SearchMy.Space</w:t>
+      </w:r>
+      <w:proofErr w:type="spellEnd"/>
+      <w:r>
+        <w:t>. In this way, users could find events listed here and find relevant information about other things happening in the same area.</w:t>
       </w:r>
     </w:p>
     <w:p>
@@ -395,13 +474,19 @@
         <w:t xml:space="preserve">business that </w:t>
       </w:r>
       <w:r>
-        <w:t>provides security, catering, transport etc might use the tool to look for events some time in the future</w:t>
+        <w:t xml:space="preserve">provides security, catering, transport etc might use the tool to look for events </w:t>
+      </w:r>
+      <w:proofErr w:type="spellStart"/>
+      <w:r>
+        <w:t>some time</w:t>
+      </w:r>
+      <w:proofErr w:type="spellEnd"/>
+      <w:r>
+        <w:t xml:space="preserve"> in the future</w:t>
       </w:r>
       <w:r>
         <w:t>. These events represent opportunities for the right businesses if they can easily identify them.</w:t>
       </w:r>
-      <w:bookmarkStart w:id="0" w:name="_GoBack"/>
-      <w:bookmarkEnd w:id="0"/>
     </w:p>
     <w:sectPr>
       <w:pgSz w:w="11906" w:h="16838"/>

</xml_diff>